<commit_message>
Started working on Proposal - Dogs Society
</commit_message>
<xml_diff>
--- a/NPalej_Proposal.docx
+++ b/NPalej_Proposal.docx
@@ -257,7 +257,13 @@
     <w:sdt>
       <w:sdtPr>
         <w:rPr>
-          <w:lang w:val="en-GB"/>
+          <w:rFonts w:asciiTheme="minorHAnsi" w:eastAsiaTheme="minorHAnsi" w:hAnsiTheme="minorHAnsi" w:cstheme="minorBidi"/>
+          <w:color w:val="auto"/>
+          <w:kern w:val="2"/>
+          <w:sz w:val="22"/>
+          <w:szCs w:val="22"/>
+          <w:lang w:val="en-GB" w:eastAsia="en-US"/>
+          <w14:ligatures w14:val="standardContextual"/>
         </w:rPr>
         <w:id w:val="-1459483245"/>
         <w:docPartObj>
@@ -267,15 +273,8 @@
       </w:sdtPr>
       <w:sdtEndPr>
         <w:rPr>
-          <w:rFonts w:asciiTheme="minorHAnsi" w:eastAsiaTheme="minorHAnsi" w:hAnsiTheme="minorHAnsi" w:cstheme="minorBidi"/>
           <w:b/>
           <w:bCs/>
-          <w:color w:val="auto"/>
-          <w:kern w:val="2"/>
-          <w:sz w:val="22"/>
-          <w:szCs w:val="22"/>
-          <w:lang w:eastAsia="en-US"/>
-          <w14:ligatures w14:val="standardContextual"/>
         </w:rPr>
       </w:sdtEndPr>
       <w:sdtContent>
@@ -297,7 +296,9 @@
               <w:tab w:val="right" w:leader="dot" w:pos="9016"/>
             </w:tabs>
             <w:rPr>
+              <w:rFonts w:eastAsiaTheme="minorEastAsia"/>
               <w:noProof/>
+              <w:lang w:eastAsia="en-IE"/>
             </w:rPr>
           </w:pPr>
           <w:r>
@@ -309,13 +310,13 @@
           <w:r>
             <w:fldChar w:fldCharType="separate"/>
           </w:r>
-          <w:hyperlink w:anchor="_Toc148966714" w:history="1">
+          <w:hyperlink w:anchor="_Toc149227185" w:history="1">
             <w:r>
               <w:rPr>
                 <w:rStyle w:val="Hyperlink"/>
                 <w:noProof/>
               </w:rPr>
-              <w:t>Header 1</w:t>
+              <w:t>Topic: Dogs Society</w:t>
             </w:r>
             <w:r>
               <w:rPr>
@@ -336,7 +337,7 @@
                 <w:noProof/>
                 <w:webHidden/>
               </w:rPr>
-              <w:instrText xml:space="preserve"> PAGEREF _Toc148966714 \h </w:instrText>
+              <w:instrText xml:space="preserve"> PAGEREF _Toc149227185 \h </w:instrText>
             </w:r>
             <w:r>
               <w:rPr>
@@ -374,16 +375,18 @@
               <w:tab w:val="right" w:leader="dot" w:pos="9016"/>
             </w:tabs>
             <w:rPr>
+              <w:rFonts w:eastAsiaTheme="minorEastAsia"/>
               <w:noProof/>
+              <w:lang w:eastAsia="en-IE"/>
             </w:rPr>
           </w:pPr>
-          <w:hyperlink w:anchor="_Toc148966715" w:history="1">
+          <w:hyperlink w:anchor="_Toc149227186" w:history="1">
             <w:r>
               <w:rPr>
                 <w:rStyle w:val="Hyperlink"/>
                 <w:noProof/>
               </w:rPr>
-              <w:t>Header 2</w:t>
+              <w:t>Brief Description of Main Functionality</w:t>
             </w:r>
             <w:r>
               <w:rPr>
@@ -404,7 +407,7 @@
                 <w:noProof/>
                 <w:webHidden/>
               </w:rPr>
-              <w:instrText xml:space="preserve"> PAGEREF _Toc148966715 \h </w:instrText>
+              <w:instrText xml:space="preserve"> PAGEREF _Toc149227186 \h </w:instrText>
             </w:r>
             <w:r>
               <w:rPr>
@@ -424,7 +427,7 @@
                 <w:noProof/>
                 <w:webHidden/>
               </w:rPr>
-              <w:t>3</w:t>
+              <w:t>2</w:t>
             </w:r>
             <w:r>
               <w:rPr>
@@ -437,21 +440,23 @@
         </w:p>
         <w:p>
           <w:pPr>
-            <w:pStyle w:val="TOC1"/>
+            <w:pStyle w:val="TOC2"/>
             <w:tabs>
               <w:tab w:val="right" w:leader="dot" w:pos="9016"/>
             </w:tabs>
             <w:rPr>
+              <w:rFonts w:eastAsiaTheme="minorEastAsia"/>
               <w:noProof/>
+              <w:lang w:eastAsia="en-IE"/>
             </w:rPr>
           </w:pPr>
-          <w:hyperlink w:anchor="_Toc148966716" w:history="1">
+          <w:hyperlink w:anchor="_Toc149227187" w:history="1">
             <w:r>
               <w:rPr>
                 <w:rStyle w:val="Hyperlink"/>
                 <w:noProof/>
               </w:rPr>
-              <w:t>Header 3</w:t>
+              <w:t>Database</w:t>
             </w:r>
             <w:r>
               <w:rPr>
@@ -472,7 +477,7 @@
                 <w:noProof/>
                 <w:webHidden/>
               </w:rPr>
-              <w:instrText xml:space="preserve"> PAGEREF _Toc148966716 \h </w:instrText>
+              <w:instrText xml:space="preserve"> PAGEREF _Toc149227187 \h </w:instrText>
             </w:r>
             <w:r>
               <w:rPr>
@@ -492,7 +497,7 @@
                 <w:noProof/>
                 <w:webHidden/>
               </w:rPr>
-              <w:t>4</w:t>
+              <w:t>3</w:t>
             </w:r>
             <w:r>
               <w:rPr>
@@ -505,21 +510,23 @@
         </w:p>
         <w:p>
           <w:pPr>
-            <w:pStyle w:val="TOC1"/>
+            <w:pStyle w:val="TOC2"/>
             <w:tabs>
               <w:tab w:val="right" w:leader="dot" w:pos="9016"/>
             </w:tabs>
             <w:rPr>
+              <w:rFonts w:eastAsiaTheme="minorEastAsia"/>
               <w:noProof/>
+              <w:lang w:eastAsia="en-IE"/>
             </w:rPr>
           </w:pPr>
-          <w:hyperlink w:anchor="_Toc148966717" w:history="1">
+          <w:hyperlink w:anchor="_Toc149227188" w:history="1">
             <w:r>
               <w:rPr>
                 <w:rStyle w:val="Hyperlink"/>
                 <w:noProof/>
               </w:rPr>
-              <w:t>Header 4</w:t>
+              <w:t>Tables</w:t>
             </w:r>
             <w:r>
               <w:rPr>
@@ -540,7 +547,7 @@
                 <w:noProof/>
                 <w:webHidden/>
               </w:rPr>
-              <w:instrText xml:space="preserve"> PAGEREF _Toc148966717 \h </w:instrText>
+              <w:instrText xml:space="preserve"> PAGEREF _Toc149227188 \h </w:instrText>
             </w:r>
             <w:r>
               <w:rPr>
@@ -560,7 +567,7 @@
                 <w:noProof/>
                 <w:webHidden/>
               </w:rPr>
-              <w:t>5</w:t>
+              <w:t>3</w:t>
             </w:r>
             <w:r>
               <w:rPr>
@@ -573,21 +580,23 @@
         </w:p>
         <w:p>
           <w:pPr>
-            <w:pStyle w:val="TOC1"/>
+            <w:pStyle w:val="TOC2"/>
             <w:tabs>
               <w:tab w:val="right" w:leader="dot" w:pos="9016"/>
             </w:tabs>
             <w:rPr>
+              <w:rFonts w:eastAsiaTheme="minorEastAsia"/>
               <w:noProof/>
+              <w:lang w:eastAsia="en-IE"/>
             </w:rPr>
           </w:pPr>
-          <w:hyperlink w:anchor="_Toc148966718" w:history="1">
+          <w:hyperlink w:anchor="_Toc149227189" w:history="1">
             <w:r>
               <w:rPr>
                 <w:rStyle w:val="Hyperlink"/>
                 <w:noProof/>
               </w:rPr>
-              <w:t>Header 5</w:t>
+              <w:t>Tables Data</w:t>
             </w:r>
             <w:r>
               <w:rPr>
@@ -608,7 +617,7 @@
                 <w:noProof/>
                 <w:webHidden/>
               </w:rPr>
-              <w:instrText xml:space="preserve"> PAGEREF _Toc148966718 \h </w:instrText>
+              <w:instrText xml:space="preserve"> PAGEREF _Toc149227189 \h </w:instrText>
             </w:r>
             <w:r>
               <w:rPr>
@@ -628,7 +637,7 @@
                 <w:noProof/>
                 <w:webHidden/>
               </w:rPr>
-              <w:t>6</w:t>
+              <w:t>3</w:t>
             </w:r>
             <w:r>
               <w:rPr>
@@ -661,20 +670,137 @@
       <w:pPr>
         <w:pStyle w:val="Heading1"/>
       </w:pPr>
-      <w:bookmarkStart w:id="0" w:name="_Toc148966714"/>
+      <w:bookmarkStart w:id="0" w:name="_Toc149227185"/>
       <w:r>
         <w:lastRenderedPageBreak/>
-        <w:t>Header 1</w:t>
+        <w:t xml:space="preserve">Topic: </w:t>
+      </w:r>
+      <w:r>
+        <w:t>Dogs Society</w:t>
       </w:r>
       <w:bookmarkEnd w:id="0"/>
+      <w:r>
+        <w:t xml:space="preserve"> </w:t>
+      </w:r>
+    </w:p>
+    <w:p>
+      <w:pPr>
+        <w:pStyle w:val="Heading1"/>
+      </w:pPr>
+      <w:bookmarkStart w:id="1" w:name="_Toc149227186"/>
+      <w:r>
+        <w:t>Brief Description of Main Functionality</w:t>
+      </w:r>
+      <w:bookmarkEnd w:id="1"/>
+    </w:p>
+    <w:p>
+      <w:r>
+        <w:t>I will create</w:t>
+      </w:r>
+      <w:r>
+        <w:t xml:space="preserve"> a Google Cloud application that </w:t>
+      </w:r>
+      <w:r>
+        <w:t>manages</w:t>
+      </w:r>
+      <w:r>
+        <w:t xml:space="preserve"> a Dogs Society Club</w:t>
+      </w:r>
+      <w:r>
+        <w:t xml:space="preserve">. The application will </w:t>
+      </w:r>
+      <w:r>
+        <w:t>keep track of members</w:t>
+      </w:r>
+      <w:r>
+        <w:t xml:space="preserve"> information</w:t>
+      </w:r>
+      <w:r>
+        <w:t xml:space="preserve"> and their pups. </w:t>
+      </w:r>
+      <w:r>
+        <w:t xml:space="preserve">Member can have one or many dogs. </w:t>
+      </w:r>
+    </w:p>
+    <w:p>
+      <w:r>
+        <w:t xml:space="preserve">The user will be allowed to iterate over the list of Members and associated with them dogs, </w:t>
+      </w:r>
+      <w:r>
+        <w:t xml:space="preserve">as well as </w:t>
+      </w:r>
+      <w:r>
+        <w:t>search for specific Owner or Dog</w:t>
+      </w:r>
+      <w:r>
+        <w:t>.</w:t>
+      </w:r>
+      <w:r>
+        <w:t xml:space="preserve"> My plan is to try and include the image of the dog as well, </w:t>
+      </w:r>
+      <w:r>
+        <w:t>although I have never worked with images in database</w:t>
+      </w:r>
+      <w:r>
+        <w:t xml:space="preserve"> before</w:t>
+      </w:r>
+      <w:r>
+        <w:t xml:space="preserve">. If it turns out </w:t>
+      </w:r>
+      <w:r>
+        <w:t xml:space="preserve">to be too advanced, I might drop that extra </w:t>
+      </w:r>
+      <w:r>
+        <w:t>table data.</w:t>
+      </w:r>
+    </w:p>
+    <w:p>
+      <w:r>
+        <w:t xml:space="preserve">The user </w:t>
+      </w:r>
+      <w:r>
+        <w:t>will be able to</w:t>
+      </w:r>
+      <w:r>
+        <w:t xml:space="preserve"> add a new Member/Dog, update and delete existing Member/Dog from database. </w:t>
+      </w:r>
+      <w:r>
+        <w:t xml:space="preserve">User </w:t>
+      </w:r>
+      <w:r>
+        <w:t xml:space="preserve">will be able </w:t>
+      </w:r>
+      <w:r>
+        <w:t xml:space="preserve">not only </w:t>
+      </w:r>
+      <w:r>
+        <w:t>add money that was spent on the dog</w:t>
+      </w:r>
+      <w:r>
+        <w:t xml:space="preserve"> but also </w:t>
+      </w:r>
+      <w:proofErr w:type="gramStart"/>
+      <w:r>
+        <w:t>step up</w:t>
+      </w:r>
+      <w:proofErr w:type="gramEnd"/>
+      <w:r>
+        <w:t xml:space="preserve"> competitions that their dog has won.</w:t>
+      </w:r>
+    </w:p>
+    <w:p/>
+    <w:p>
+      <w:pPr>
+        <w:pStyle w:val="Heading2"/>
+      </w:pPr>
     </w:p>
     <w:p>
       <w:pPr>
         <w:rPr>
           <w:rFonts w:asciiTheme="majorHAnsi" w:eastAsiaTheme="majorEastAsia" w:hAnsiTheme="majorHAnsi" w:cstheme="majorBidi"/>
           <w:color w:val="6D1D6A" w:themeColor="accent1" w:themeShade="BF"/>
-          <w:sz w:val="32"/>
-          <w:szCs w:val="32"/>
+          <w:sz w:val="26"/>
+          <w:szCs w:val="26"/>
         </w:rPr>
       </w:pPr>
       <w:r>
@@ -683,86 +809,478 @@
     </w:p>
     <w:p>
       <w:pPr>
-        <w:pStyle w:val="Heading1"/>
-      </w:pPr>
-      <w:bookmarkStart w:id="1" w:name="_Toc148966715"/>
+        <w:pStyle w:val="Heading2"/>
+      </w:pPr>
+      <w:bookmarkStart w:id="2" w:name="_Toc149227187"/>
       <w:r>
         <w:lastRenderedPageBreak/>
-        <w:t>Header 2</w:t>
-      </w:r>
-      <w:bookmarkEnd w:id="1"/>
-    </w:p>
-    <w:p>
-      <w:pPr>
+        <w:t>Database</w:t>
+      </w:r>
+      <w:bookmarkEnd w:id="2"/>
+      <w:r>
+        <w:t xml:space="preserve"> </w:t>
+      </w:r>
+    </w:p>
+    <w:p>
+      <w:proofErr w:type="spellStart"/>
+      <w:r>
+        <w:t>dogSociety</w:t>
+      </w:r>
+      <w:proofErr w:type="spellEnd"/>
+    </w:p>
+    <w:p/>
+    <w:p>
+      <w:pPr>
+        <w:pStyle w:val="Heading2"/>
+      </w:pPr>
+      <w:bookmarkStart w:id="3" w:name="_Toc149227188"/>
+      <w:r>
+        <w:t>Tables</w:t>
+      </w:r>
+      <w:bookmarkEnd w:id="3"/>
+    </w:p>
+    <w:p>
+      <w:pPr>
+        <w:pStyle w:val="ListParagraph"/>
+        <w:numPr>
+          <w:ilvl w:val="0"/>
+          <w:numId w:val="2"/>
+        </w:numPr>
+      </w:pPr>
+      <w:r>
+        <w:t>Owner</w:t>
+      </w:r>
+      <w:r>
+        <w:t>s, Dogs</w:t>
+      </w:r>
+    </w:p>
+    <w:p/>
+    <w:p>
+      <w:pPr>
+        <w:pStyle w:val="Heading2"/>
+      </w:pPr>
+      <w:bookmarkStart w:id="4" w:name="_Toc149227189"/>
+      <w:r>
+        <w:t>Table</w:t>
+      </w:r>
+      <w:r>
+        <w:t>s</w:t>
+      </w:r>
+      <w:r>
+        <w:t xml:space="preserve"> Data</w:t>
+      </w:r>
+      <w:bookmarkEnd w:id="4"/>
+    </w:p>
+    <w:p>
+      <w:pPr>
+        <w:pStyle w:val="Heading4"/>
+        <w:ind w:firstLine="720"/>
+      </w:pPr>
+      <w:r>
+        <w:t>Owner:</w:t>
+      </w:r>
+    </w:p>
+    <w:p>
+      <w:pPr>
+        <w:pStyle w:val="ListParagraph"/>
+        <w:numPr>
+          <w:ilvl w:val="1"/>
+          <w:numId w:val="2"/>
+        </w:numPr>
+      </w:pPr>
+      <w:r>
+        <w:t>ownerID</w:t>
+      </w:r>
+      <w:r>
+        <w:t xml:space="preserve"> INT AUTO_INCREMENTAL NOT NULL</w:t>
+      </w:r>
+      <w:r>
+        <w:t>,</w:t>
+      </w:r>
+    </w:p>
+    <w:p>
+      <w:pPr>
+        <w:pStyle w:val="ListParagraph"/>
+        <w:numPr>
+          <w:ilvl w:val="1"/>
+          <w:numId w:val="2"/>
+        </w:numPr>
+      </w:pPr>
+      <w:r>
+        <w:t>firstName VAR (255)</w:t>
+      </w:r>
+      <w:r>
+        <w:t xml:space="preserve"> NOT NULL</w:t>
+      </w:r>
+      <w:r>
+        <w:t>,</w:t>
+      </w:r>
+    </w:p>
+    <w:p>
+      <w:pPr>
+        <w:pStyle w:val="ListParagraph"/>
+        <w:numPr>
+          <w:ilvl w:val="1"/>
+          <w:numId w:val="2"/>
+        </w:numPr>
+      </w:pPr>
+      <w:r>
+        <w:t xml:space="preserve">lastName </w:t>
+      </w:r>
+      <w:r>
+        <w:t>VAR (255)</w:t>
+      </w:r>
+      <w:r>
+        <w:t xml:space="preserve"> NOT NULL</w:t>
+      </w:r>
+      <w:r>
+        <w:t>,</w:t>
+      </w:r>
+    </w:p>
+    <w:p>
+      <w:pPr>
+        <w:pStyle w:val="ListParagraph"/>
+        <w:numPr>
+          <w:ilvl w:val="1"/>
+          <w:numId w:val="2"/>
+        </w:numPr>
+      </w:pPr>
+      <w:r>
+        <w:t xml:space="preserve">address </w:t>
+      </w:r>
+      <w:r>
+        <w:t>VAR (255)</w:t>
+      </w:r>
+      <w:r>
+        <w:t xml:space="preserve"> </w:t>
+      </w:r>
+      <w:r>
+        <w:t>DEFAULT NULL</w:t>
+      </w:r>
+      <w:r>
+        <w:t>,</w:t>
+      </w:r>
+    </w:p>
+    <w:p>
+      <w:pPr>
+        <w:pStyle w:val="ListParagraph"/>
+        <w:numPr>
+          <w:ilvl w:val="1"/>
+          <w:numId w:val="2"/>
+        </w:numPr>
+      </w:pPr>
+      <w:r>
+        <w:t>phoneNo INT</w:t>
+      </w:r>
+      <w:r>
+        <w:t xml:space="preserve"> NOT NULL</w:t>
+      </w:r>
+      <w:r>
+        <w:t>,</w:t>
+      </w:r>
+    </w:p>
+    <w:p>
+      <w:pPr>
+        <w:pStyle w:val="ListParagraph"/>
+        <w:numPr>
+          <w:ilvl w:val="1"/>
+          <w:numId w:val="2"/>
+        </w:numPr>
+      </w:pPr>
+      <w:r>
+        <w:t xml:space="preserve">email </w:t>
+      </w:r>
+      <w:r>
+        <w:t>VAR (255)</w:t>
+      </w:r>
+      <w:r>
+        <w:t xml:space="preserve"> </w:t>
+      </w:r>
+      <w:r>
+        <w:t>DEFAULT NULL</w:t>
+      </w:r>
+      <w:r>
+        <w:t>,</w:t>
+      </w:r>
+    </w:p>
+    <w:p>
+      <w:pPr>
+        <w:pStyle w:val="ListParagraph"/>
+        <w:numPr>
+          <w:ilvl w:val="1"/>
+          <w:numId w:val="2"/>
+        </w:numPr>
+      </w:pPr>
+      <w:r>
+        <w:t>activeMember ENUM (“yes”, “no”),</w:t>
+      </w:r>
+    </w:p>
+    <w:p>
+      <w:pPr>
+        <w:pStyle w:val="ListParagraph"/>
+        <w:numPr>
+          <w:ilvl w:val="1"/>
+          <w:numId w:val="2"/>
+        </w:numPr>
+      </w:pPr>
+      <w:r>
+        <w:t>moneySpent INT</w:t>
+      </w:r>
+      <w:r>
+        <w:t>,</w:t>
+      </w:r>
+    </w:p>
+    <w:p>
+      <w:pPr>
+        <w:pStyle w:val="ListParagraph"/>
+        <w:numPr>
+          <w:ilvl w:val="1"/>
+          <w:numId w:val="2"/>
+        </w:numPr>
+      </w:pPr>
+      <w:r>
+        <w:t>PRIMARY KEY (ownerID)</w:t>
+      </w:r>
+    </w:p>
+    <w:p>
+      <w:pPr>
+        <w:pStyle w:val="Heading4"/>
+        <w:ind w:firstLine="720"/>
+      </w:pPr>
+      <w:r>
+        <w:t>Dog:</w:t>
+      </w:r>
+    </w:p>
+    <w:p>
+      <w:pPr>
+        <w:pStyle w:val="ListParagraph"/>
+        <w:numPr>
+          <w:ilvl w:val="1"/>
+          <w:numId w:val="2"/>
+        </w:numPr>
+      </w:pPr>
+      <w:r>
+        <w:t>dogID INT AUTO_INCREMENTAL NOT NULL</w:t>
+      </w:r>
+      <w:r>
+        <w:t xml:space="preserve"> </w:t>
+      </w:r>
+      <w:r>
+        <w:t>PRIMARY KEY</w:t>
+      </w:r>
+      <w:r>
+        <w:t>,</w:t>
+      </w:r>
+    </w:p>
+    <w:p>
+      <w:pPr>
+        <w:pStyle w:val="ListParagraph"/>
+        <w:numPr>
+          <w:ilvl w:val="1"/>
+          <w:numId w:val="2"/>
+        </w:numPr>
         <w:rPr>
-          <w:rFonts w:asciiTheme="majorHAnsi" w:eastAsiaTheme="majorEastAsia" w:hAnsiTheme="majorHAnsi" w:cstheme="majorBidi"/>
-          <w:color w:val="6D1D6A" w:themeColor="accent1" w:themeShade="BF"/>
-          <w:sz w:val="32"/>
-          <w:szCs w:val="32"/>
+          <w:color w:val="7E6583" w:themeColor="background2" w:themeShade="80"/>
         </w:rPr>
       </w:pPr>
       <w:r>
-        <w:br w:type="page"/>
-      </w:r>
-    </w:p>
-    <w:p>
-      <w:pPr>
-        <w:pStyle w:val="Heading1"/>
-      </w:pPr>
-      <w:bookmarkStart w:id="2" w:name="_Toc148966716"/>
-      <w:r>
-        <w:lastRenderedPageBreak/>
-        <w:t>Header 3</w:t>
-      </w:r>
-      <w:bookmarkEnd w:id="2"/>
-    </w:p>
-    <w:p>
-      <w:pPr>
         <w:rPr>
-          <w:rFonts w:asciiTheme="majorHAnsi" w:eastAsiaTheme="majorEastAsia" w:hAnsiTheme="majorHAnsi" w:cstheme="majorBidi"/>
-          <w:color w:val="6D1D6A" w:themeColor="accent1" w:themeShade="BF"/>
-          <w:sz w:val="32"/>
-          <w:szCs w:val="32"/>
+          <w:color w:val="7E6583" w:themeColor="background2" w:themeShade="80"/>
         </w:rPr>
-      </w:pPr>
-      <w:r>
-        <w:br w:type="page"/>
-      </w:r>
-    </w:p>
-    <w:p>
-      <w:pPr>
-        <w:pStyle w:val="Heading1"/>
-      </w:pPr>
-      <w:bookmarkStart w:id="3" w:name="_Toc148966717"/>
-      <w:r>
-        <w:lastRenderedPageBreak/>
-        <w:t>Header 4</w:t>
-      </w:r>
-      <w:bookmarkEnd w:id="3"/>
-    </w:p>
-    <w:p>
-      <w:pPr>
+        <w:t>image</w:t>
+      </w:r>
+      <w:r>
         <w:rPr>
-          <w:rFonts w:asciiTheme="majorHAnsi" w:eastAsiaTheme="majorEastAsia" w:hAnsiTheme="majorHAnsi" w:cstheme="majorBidi"/>
-          <w:color w:val="6D1D6A" w:themeColor="accent1" w:themeShade="BF"/>
-          <w:sz w:val="32"/>
-          <w:szCs w:val="32"/>
+          <w:color w:val="7E6583" w:themeColor="background2" w:themeShade="80"/>
         </w:rPr>
-      </w:pPr>
-      <w:r>
-        <w:br w:type="page"/>
-      </w:r>
-    </w:p>
-    <w:p>
-      <w:pPr>
-        <w:pStyle w:val="Heading1"/>
-      </w:pPr>
-      <w:bookmarkStart w:id="4" w:name="_Toc148966718"/>
-      <w:r>
-        <w:lastRenderedPageBreak/>
-        <w:t>Header 5</w:t>
-      </w:r>
-      <w:bookmarkEnd w:id="4"/>
+        <w:t xml:space="preserve"> (TBD)</w:t>
+      </w:r>
+      <w:r>
+        <w:rPr>
+          <w:color w:val="7E6583" w:themeColor="background2" w:themeShade="80"/>
+        </w:rPr>
+        <w:t>,</w:t>
+      </w:r>
+    </w:p>
+    <w:p>
+      <w:pPr>
+        <w:pStyle w:val="ListParagraph"/>
+        <w:numPr>
+          <w:ilvl w:val="1"/>
+          <w:numId w:val="2"/>
+        </w:numPr>
+      </w:pPr>
+      <w:r>
+        <w:t xml:space="preserve">name </w:t>
+      </w:r>
+      <w:r>
+        <w:t>VAR (255)</w:t>
+      </w:r>
+      <w:r>
+        <w:t xml:space="preserve"> </w:t>
+      </w:r>
+      <w:r>
+        <w:t>NOT NULL</w:t>
+      </w:r>
+      <w:r>
+        <w:t>,</w:t>
+      </w:r>
+    </w:p>
+    <w:p>
+      <w:pPr>
+        <w:pStyle w:val="ListParagraph"/>
+        <w:numPr>
+          <w:ilvl w:val="1"/>
+          <w:numId w:val="2"/>
+        </w:numPr>
+      </w:pPr>
+      <w:r>
+        <w:t>age INT,</w:t>
+      </w:r>
+    </w:p>
+    <w:p>
+      <w:pPr>
+        <w:pStyle w:val="ListParagraph"/>
+        <w:numPr>
+          <w:ilvl w:val="1"/>
+          <w:numId w:val="2"/>
+        </w:numPr>
+      </w:pPr>
+      <w:r>
+        <w:t>gender ENUM (“female”, “male”)</w:t>
+      </w:r>
+    </w:p>
+    <w:p>
+      <w:pPr>
+        <w:pStyle w:val="ListParagraph"/>
+        <w:numPr>
+          <w:ilvl w:val="1"/>
+          <w:numId w:val="2"/>
+        </w:numPr>
+      </w:pPr>
+      <w:r>
+        <w:t xml:space="preserve">breed </w:t>
+      </w:r>
+      <w:r>
+        <w:t>VAR (255)</w:t>
+      </w:r>
+      <w:r>
+        <w:t xml:space="preserve"> </w:t>
+      </w:r>
+      <w:r>
+        <w:t>NOT NULL</w:t>
+      </w:r>
+      <w:r>
+        <w:t>,</w:t>
+      </w:r>
+    </w:p>
+    <w:p>
+      <w:pPr>
+        <w:pStyle w:val="ListParagraph"/>
+        <w:numPr>
+          <w:ilvl w:val="1"/>
+          <w:numId w:val="2"/>
+        </w:numPr>
+      </w:pPr>
+      <w:r>
+        <w:t>colour</w:t>
+      </w:r>
+      <w:r>
+        <w:t xml:space="preserve"> </w:t>
+      </w:r>
+      <w:r>
+        <w:t>VAR (255)</w:t>
+      </w:r>
+      <w:r>
+        <w:t xml:space="preserve"> DEFAULT NULL</w:t>
+      </w:r>
+      <w:r>
+        <w:t>,</w:t>
+      </w:r>
+    </w:p>
+    <w:p>
+      <w:pPr>
+        <w:pStyle w:val="ListParagraph"/>
+        <w:numPr>
+          <w:ilvl w:val="1"/>
+          <w:numId w:val="2"/>
+        </w:numPr>
+      </w:pPr>
+      <w:r>
+        <w:t>activityLevel ENUM (“very low”, “low”, “medium”, “high”, “very high”)</w:t>
+      </w:r>
+      <w:r>
+        <w:t xml:space="preserve"> </w:t>
+      </w:r>
+      <w:r>
+        <w:t>DEFAULT NULL</w:t>
+      </w:r>
+      <w:r>
+        <w:t>,</w:t>
+      </w:r>
+    </w:p>
+    <w:p>
+      <w:pPr>
+        <w:pStyle w:val="ListParagraph"/>
+        <w:numPr>
+          <w:ilvl w:val="1"/>
+          <w:numId w:val="2"/>
+        </w:numPr>
+      </w:pPr>
+      <w:r>
+        <w:t>maintanenceLevel ENUM (“low”, “medium”, “high”)</w:t>
+      </w:r>
+      <w:r>
+        <w:t xml:space="preserve"> </w:t>
+      </w:r>
+      <w:r>
+        <w:t>DEFAULT NULL</w:t>
+      </w:r>
+      <w:r>
+        <w:t>,</w:t>
+      </w:r>
+    </w:p>
+    <w:p>
+      <w:pPr>
+        <w:pStyle w:val="ListParagraph"/>
+        <w:numPr>
+          <w:ilvl w:val="1"/>
+          <w:numId w:val="2"/>
+        </w:numPr>
+      </w:pPr>
+      <w:r>
+        <w:t>competition</w:t>
+      </w:r>
+      <w:r>
+        <w:t>s INT,</w:t>
+      </w:r>
+    </w:p>
+    <w:p>
+      <w:pPr>
+        <w:pStyle w:val="ListParagraph"/>
+        <w:numPr>
+          <w:ilvl w:val="1"/>
+          <w:numId w:val="2"/>
+        </w:numPr>
+      </w:pPr>
+      <w:r>
+        <w:t>PRIMARY KEY (dogID)</w:t>
+      </w:r>
+      <w:r>
+        <w:t>,</w:t>
+      </w:r>
+    </w:p>
+    <w:p>
+      <w:pPr>
+        <w:pStyle w:val="ListParagraph"/>
+        <w:numPr>
+          <w:ilvl w:val="1"/>
+          <w:numId w:val="2"/>
+        </w:numPr>
+      </w:pPr>
+      <w:r>
+        <w:t>FOREIGN KEY (ownerID) REFERENCES Owner(ownerID)</w:t>
+      </w:r>
     </w:p>
     <w:sectPr>
       <w:pgSz w:w="11906" w:h="16838"/>
@@ -774,6 +1292,243 @@
     </w:sectPr>
   </w:body>
 </w:document>
+</file>
+
+<file path=word/numbering.xml><?xml version="1.0" encoding="utf-8"?>
+<w:numbering xmlns:wpc="http://schemas.microsoft.com/office/word/2010/wordprocessingCanvas" xmlns:cx="http://schemas.microsoft.com/office/drawing/2014/chartex" xmlns:cx1="http://schemas.microsoft.com/office/drawing/2015/9/8/chartex" xmlns:cx2="http://schemas.microsoft.com/office/drawing/2015/10/21/chartex" xmlns:cx3="http://schemas.microsoft.com/office/drawing/2016/5/9/chartex" xmlns:cx4="http://schemas.microsoft.com/office/drawing/2016/5/10/chartex" xmlns:cx5="http://schemas.microsoft.com/office/drawing/2016/5/11/chartex" xmlns:cx6="http://schemas.microsoft.com/office/drawing/2016/5/12/chartex" xmlns:cx7="http://schemas.microsoft.com/office/drawing/2016/5/13/chartex" xmlns:cx8="http://schemas.microsoft.com/office/drawing/2016/5/14/chartex" xmlns:mc="http://schemas.openxmlformats.org/markup-compatibility/2006" xmlns:aink="http://schemas.microsoft.com/office/drawing/2016/ink" xmlns:am3d="http://schemas.microsoft.com/office/drawing/2017/model3d" xmlns:o="urn:schemas-microsoft-com:office:office" xmlns:oel="http://schemas.microsoft.com/office/2019/extlst" xmlns:r="http://schemas.openxmlformats.org/officeDocument/2006/relationships" xmlns:m="http://schemas.openxmlformats.org/officeDocument/2006/math" xmlns:v="urn:schemas-microsoft-com:vml" xmlns:wp14="http://schemas.microsoft.com/office/word/2010/wordprocessingDrawing" xmlns:wp="http://schemas.openxmlformats.org/drawingml/2006/wordprocessingDrawing" xmlns:w10="urn:schemas-microsoft-com:office:word" xmlns:w="http://schemas.openxmlformats.org/wordprocessingml/2006/main" xmlns:w14="http://schemas.microsoft.com/office/word/2010/wordml" xmlns:w15="http://schemas.microsoft.com/office/word/2012/wordml" xmlns:w16cex="http://schemas.microsoft.com/office/word/2018/wordml/cex" xmlns:w16cid="http://schemas.microsoft.com/office/word/2016/wordml/cid" xmlns:w16="http://schemas.microsoft.com/office/word/2018/wordml" xmlns:w16sdtdh="http://schemas.microsoft.com/office/word/2020/wordml/sdtdatahash" xmlns:w16se="http://schemas.microsoft.com/office/word/2015/wordml/symex" xmlns:wpg="http://schemas.microsoft.com/office/word/2010/wordprocessingGroup" xmlns:wpi="http://schemas.microsoft.com/office/word/2010/wordprocessingInk" xmlns:wne="http://schemas.microsoft.com/office/word/2006/wordml" xmlns:wps="http://schemas.microsoft.com/office/word/2010/wordprocessingShape" mc:Ignorable="w14 w15 w16se w16cid w16 w16cex w16sdtdh wp14">
+  <w:abstractNum w:abstractNumId="0" w15:restartNumberingAfterBreak="0">
+    <w:nsid w:val="28C83F98"/>
+    <w:multiLevelType w:val="hybridMultilevel"/>
+    <w:tmpl w:val="F32A182A"/>
+    <w:lvl w:ilvl="0" w:tplc="18090001">
+      <w:start w:val="1"/>
+      <w:numFmt w:val="bullet"/>
+      <w:lvlText w:val=""/>
+      <w:lvlJc w:val="left"/>
+      <w:pPr>
+        <w:ind w:left="720" w:hanging="360"/>
+      </w:pPr>
+      <w:rPr>
+        <w:rFonts w:ascii="Symbol" w:hAnsi="Symbol" w:hint="default"/>
+      </w:rPr>
+    </w:lvl>
+    <w:lvl w:ilvl="1" w:tplc="18090003" w:tentative="1">
+      <w:start w:val="1"/>
+      <w:numFmt w:val="bullet"/>
+      <w:lvlText w:val="o"/>
+      <w:lvlJc w:val="left"/>
+      <w:pPr>
+        <w:ind w:left="1440" w:hanging="360"/>
+      </w:pPr>
+      <w:rPr>
+        <w:rFonts w:ascii="Courier New" w:hAnsi="Courier New" w:cs="Courier New" w:hint="default"/>
+      </w:rPr>
+    </w:lvl>
+    <w:lvl w:ilvl="2" w:tplc="18090005" w:tentative="1">
+      <w:start w:val="1"/>
+      <w:numFmt w:val="bullet"/>
+      <w:lvlText w:val=""/>
+      <w:lvlJc w:val="left"/>
+      <w:pPr>
+        <w:ind w:left="2160" w:hanging="360"/>
+      </w:pPr>
+      <w:rPr>
+        <w:rFonts w:ascii="Wingdings" w:hAnsi="Wingdings" w:hint="default"/>
+      </w:rPr>
+    </w:lvl>
+    <w:lvl w:ilvl="3" w:tplc="18090001" w:tentative="1">
+      <w:start w:val="1"/>
+      <w:numFmt w:val="bullet"/>
+      <w:lvlText w:val=""/>
+      <w:lvlJc w:val="left"/>
+      <w:pPr>
+        <w:ind w:left="2880" w:hanging="360"/>
+      </w:pPr>
+      <w:rPr>
+        <w:rFonts w:ascii="Symbol" w:hAnsi="Symbol" w:hint="default"/>
+      </w:rPr>
+    </w:lvl>
+    <w:lvl w:ilvl="4" w:tplc="18090003" w:tentative="1">
+      <w:start w:val="1"/>
+      <w:numFmt w:val="bullet"/>
+      <w:lvlText w:val="o"/>
+      <w:lvlJc w:val="left"/>
+      <w:pPr>
+        <w:ind w:left="3600" w:hanging="360"/>
+      </w:pPr>
+      <w:rPr>
+        <w:rFonts w:ascii="Courier New" w:hAnsi="Courier New" w:cs="Courier New" w:hint="default"/>
+      </w:rPr>
+    </w:lvl>
+    <w:lvl w:ilvl="5" w:tplc="18090005" w:tentative="1">
+      <w:start w:val="1"/>
+      <w:numFmt w:val="bullet"/>
+      <w:lvlText w:val=""/>
+      <w:lvlJc w:val="left"/>
+      <w:pPr>
+        <w:ind w:left="4320" w:hanging="360"/>
+      </w:pPr>
+      <w:rPr>
+        <w:rFonts w:ascii="Wingdings" w:hAnsi="Wingdings" w:hint="default"/>
+      </w:rPr>
+    </w:lvl>
+    <w:lvl w:ilvl="6" w:tplc="18090001" w:tentative="1">
+      <w:start w:val="1"/>
+      <w:numFmt w:val="bullet"/>
+      <w:lvlText w:val=""/>
+      <w:lvlJc w:val="left"/>
+      <w:pPr>
+        <w:ind w:left="5040" w:hanging="360"/>
+      </w:pPr>
+      <w:rPr>
+        <w:rFonts w:ascii="Symbol" w:hAnsi="Symbol" w:hint="default"/>
+      </w:rPr>
+    </w:lvl>
+    <w:lvl w:ilvl="7" w:tplc="18090003" w:tentative="1">
+      <w:start w:val="1"/>
+      <w:numFmt w:val="bullet"/>
+      <w:lvlText w:val="o"/>
+      <w:lvlJc w:val="left"/>
+      <w:pPr>
+        <w:ind w:left="5760" w:hanging="360"/>
+      </w:pPr>
+      <w:rPr>
+        <w:rFonts w:ascii="Courier New" w:hAnsi="Courier New" w:cs="Courier New" w:hint="default"/>
+      </w:rPr>
+    </w:lvl>
+    <w:lvl w:ilvl="8" w:tplc="18090005" w:tentative="1">
+      <w:start w:val="1"/>
+      <w:numFmt w:val="bullet"/>
+      <w:lvlText w:val=""/>
+      <w:lvlJc w:val="left"/>
+      <w:pPr>
+        <w:ind w:left="6480" w:hanging="360"/>
+      </w:pPr>
+      <w:rPr>
+        <w:rFonts w:ascii="Wingdings" w:hAnsi="Wingdings" w:hint="default"/>
+      </w:rPr>
+    </w:lvl>
+  </w:abstractNum>
+  <w:abstractNum w:abstractNumId="1" w15:restartNumberingAfterBreak="0">
+    <w:nsid w:val="721C5BB0"/>
+    <w:multiLevelType w:val="hybridMultilevel"/>
+    <w:tmpl w:val="ED2C7156"/>
+    <w:lvl w:ilvl="0" w:tplc="18090001">
+      <w:start w:val="1"/>
+      <w:numFmt w:val="bullet"/>
+      <w:lvlText w:val=""/>
+      <w:lvlJc w:val="left"/>
+      <w:pPr>
+        <w:ind w:left="720" w:hanging="360"/>
+      </w:pPr>
+      <w:rPr>
+        <w:rFonts w:ascii="Symbol" w:hAnsi="Symbol" w:hint="default"/>
+      </w:rPr>
+    </w:lvl>
+    <w:lvl w:ilvl="1" w:tplc="18090003">
+      <w:start w:val="1"/>
+      <w:numFmt w:val="bullet"/>
+      <w:lvlText w:val="o"/>
+      <w:lvlJc w:val="left"/>
+      <w:pPr>
+        <w:ind w:left="1440" w:hanging="360"/>
+      </w:pPr>
+      <w:rPr>
+        <w:rFonts w:ascii="Courier New" w:hAnsi="Courier New" w:cs="Courier New" w:hint="default"/>
+      </w:rPr>
+    </w:lvl>
+    <w:lvl w:ilvl="2" w:tplc="18090005" w:tentative="1">
+      <w:start w:val="1"/>
+      <w:numFmt w:val="bullet"/>
+      <w:lvlText w:val=""/>
+      <w:lvlJc w:val="left"/>
+      <w:pPr>
+        <w:ind w:left="2160" w:hanging="360"/>
+      </w:pPr>
+      <w:rPr>
+        <w:rFonts w:ascii="Wingdings" w:hAnsi="Wingdings" w:hint="default"/>
+      </w:rPr>
+    </w:lvl>
+    <w:lvl w:ilvl="3" w:tplc="18090001" w:tentative="1">
+      <w:start w:val="1"/>
+      <w:numFmt w:val="bullet"/>
+      <w:lvlText w:val=""/>
+      <w:lvlJc w:val="left"/>
+      <w:pPr>
+        <w:ind w:left="2880" w:hanging="360"/>
+      </w:pPr>
+      <w:rPr>
+        <w:rFonts w:ascii="Symbol" w:hAnsi="Symbol" w:hint="default"/>
+      </w:rPr>
+    </w:lvl>
+    <w:lvl w:ilvl="4" w:tplc="18090003" w:tentative="1">
+      <w:start w:val="1"/>
+      <w:numFmt w:val="bullet"/>
+      <w:lvlText w:val="o"/>
+      <w:lvlJc w:val="left"/>
+      <w:pPr>
+        <w:ind w:left="3600" w:hanging="360"/>
+      </w:pPr>
+      <w:rPr>
+        <w:rFonts w:ascii="Courier New" w:hAnsi="Courier New" w:cs="Courier New" w:hint="default"/>
+      </w:rPr>
+    </w:lvl>
+    <w:lvl w:ilvl="5" w:tplc="18090005" w:tentative="1">
+      <w:start w:val="1"/>
+      <w:numFmt w:val="bullet"/>
+      <w:lvlText w:val=""/>
+      <w:lvlJc w:val="left"/>
+      <w:pPr>
+        <w:ind w:left="4320" w:hanging="360"/>
+      </w:pPr>
+      <w:rPr>
+        <w:rFonts w:ascii="Wingdings" w:hAnsi="Wingdings" w:hint="default"/>
+      </w:rPr>
+    </w:lvl>
+    <w:lvl w:ilvl="6" w:tplc="18090001" w:tentative="1">
+      <w:start w:val="1"/>
+      <w:numFmt w:val="bullet"/>
+      <w:lvlText w:val=""/>
+      <w:lvlJc w:val="left"/>
+      <w:pPr>
+        <w:ind w:left="5040" w:hanging="360"/>
+      </w:pPr>
+      <w:rPr>
+        <w:rFonts w:ascii="Symbol" w:hAnsi="Symbol" w:hint="default"/>
+      </w:rPr>
+    </w:lvl>
+    <w:lvl w:ilvl="7" w:tplc="18090003" w:tentative="1">
+      <w:start w:val="1"/>
+      <w:numFmt w:val="bullet"/>
+      <w:lvlText w:val="o"/>
+      <w:lvlJc w:val="left"/>
+      <w:pPr>
+        <w:ind w:left="5760" w:hanging="360"/>
+      </w:pPr>
+      <w:rPr>
+        <w:rFonts w:ascii="Courier New" w:hAnsi="Courier New" w:cs="Courier New" w:hint="default"/>
+      </w:rPr>
+    </w:lvl>
+    <w:lvl w:ilvl="8" w:tplc="18090005" w:tentative="1">
+      <w:start w:val="1"/>
+      <w:numFmt w:val="bullet"/>
+      <w:lvlText w:val=""/>
+      <w:lvlJc w:val="left"/>
+      <w:pPr>
+        <w:ind w:left="6480" w:hanging="360"/>
+      </w:pPr>
+      <w:rPr>
+        <w:rFonts w:ascii="Wingdings" w:hAnsi="Wingdings" w:hint="default"/>
+      </w:rPr>
+    </w:lvl>
+  </w:abstractNum>
+  <w:num w:numId="1" w16cid:durableId="712849625">
+    <w:abstractNumId w:val="0"/>
+  </w:num>
+  <w:num w:numId="2" w16cid:durableId="480343821">
+    <w:abstractNumId w:val="1"/>
+  </w:num>
+</w:numbering>
 </file>
 
 <file path=word/styles.xml><?xml version="1.0" encoding="utf-8"?>
@@ -1198,6 +1953,72 @@
       <w:szCs w:val="32"/>
     </w:rPr>
   </w:style>
+  <w:style w:type="paragraph" w:styleId="Heading2">
+    <w:name w:val="heading 2"/>
+    <w:basedOn w:val="Normal"/>
+    <w:next w:val="Normal"/>
+    <w:link w:val="Heading2Char"/>
+    <w:uiPriority w:val="9"/>
+    <w:unhideWhenUsed/>
+    <w:qFormat/>
+    <w:rsid w:val="00572DE8"/>
+    <w:pPr>
+      <w:keepNext/>
+      <w:keepLines/>
+      <w:spacing w:before="40" w:after="0"/>
+      <w:outlineLvl w:val="1"/>
+    </w:pPr>
+    <w:rPr>
+      <w:rFonts w:asciiTheme="majorHAnsi" w:eastAsiaTheme="majorEastAsia" w:hAnsiTheme="majorHAnsi" w:cstheme="majorBidi"/>
+      <w:color w:val="6D1D6A" w:themeColor="accent1" w:themeShade="BF"/>
+      <w:sz w:val="26"/>
+      <w:szCs w:val="26"/>
+    </w:rPr>
+  </w:style>
+  <w:style w:type="paragraph" w:styleId="Heading3">
+    <w:name w:val="heading 3"/>
+    <w:basedOn w:val="Normal"/>
+    <w:next w:val="Normal"/>
+    <w:link w:val="Heading3Char"/>
+    <w:uiPriority w:val="9"/>
+    <w:unhideWhenUsed/>
+    <w:qFormat/>
+    <w:rsid w:val="00572DE8"/>
+    <w:pPr>
+      <w:keepNext/>
+      <w:keepLines/>
+      <w:spacing w:before="40" w:after="0"/>
+      <w:outlineLvl w:val="2"/>
+    </w:pPr>
+    <w:rPr>
+      <w:rFonts w:asciiTheme="majorHAnsi" w:eastAsiaTheme="majorEastAsia" w:hAnsiTheme="majorHAnsi" w:cstheme="majorBidi"/>
+      <w:color w:val="481346" w:themeColor="accent1" w:themeShade="7F"/>
+      <w:sz w:val="24"/>
+      <w:szCs w:val="24"/>
+    </w:rPr>
+  </w:style>
+  <w:style w:type="paragraph" w:styleId="Heading4">
+    <w:name w:val="heading 4"/>
+    <w:basedOn w:val="Normal"/>
+    <w:next w:val="Normal"/>
+    <w:link w:val="Heading4Char"/>
+    <w:uiPriority w:val="9"/>
+    <w:unhideWhenUsed/>
+    <w:qFormat/>
+    <w:rsid w:val="00572DE8"/>
+    <w:pPr>
+      <w:keepNext/>
+      <w:keepLines/>
+      <w:spacing w:before="40" w:after="0"/>
+      <w:outlineLvl w:val="3"/>
+    </w:pPr>
+    <w:rPr>
+      <w:rFonts w:asciiTheme="majorHAnsi" w:eastAsiaTheme="majorEastAsia" w:hAnsiTheme="majorHAnsi" w:cstheme="majorBidi"/>
+      <w:i/>
+      <w:iCs/>
+      <w:color w:val="6D1D6A" w:themeColor="accent1" w:themeShade="BF"/>
+    </w:rPr>
+  </w:style>
   <w:style w:type="character" w:default="1" w:styleId="DefaultParagraphFont">
     <w:name w:val="Default Paragraph Font"/>
     <w:uiPriority w:val="1"/>
@@ -1306,6 +2127,69 @@
       <w:color w:val="0066FF" w:themeColor="hyperlink"/>
       <w:u w:val="single"/>
     </w:rPr>
+  </w:style>
+  <w:style w:type="paragraph" w:styleId="ListParagraph">
+    <w:name w:val="List Paragraph"/>
+    <w:basedOn w:val="Normal"/>
+    <w:uiPriority w:val="34"/>
+    <w:qFormat/>
+    <w:rsid w:val="00412A34"/>
+    <w:pPr>
+      <w:ind w:left="720"/>
+      <w:contextualSpacing/>
+    </w:pPr>
+  </w:style>
+  <w:style w:type="character" w:customStyle="1" w:styleId="Heading2Char">
+    <w:name w:val="Heading 2 Char"/>
+    <w:basedOn w:val="DefaultParagraphFont"/>
+    <w:link w:val="Heading2"/>
+    <w:uiPriority w:val="9"/>
+    <w:rsid w:val="00572DE8"/>
+    <w:rPr>
+      <w:rFonts w:asciiTheme="majorHAnsi" w:eastAsiaTheme="majorEastAsia" w:hAnsiTheme="majorHAnsi" w:cstheme="majorBidi"/>
+      <w:color w:val="6D1D6A" w:themeColor="accent1" w:themeShade="BF"/>
+      <w:sz w:val="26"/>
+      <w:szCs w:val="26"/>
+    </w:rPr>
+  </w:style>
+  <w:style w:type="character" w:customStyle="1" w:styleId="Heading3Char">
+    <w:name w:val="Heading 3 Char"/>
+    <w:basedOn w:val="DefaultParagraphFont"/>
+    <w:link w:val="Heading3"/>
+    <w:uiPriority w:val="9"/>
+    <w:rsid w:val="00572DE8"/>
+    <w:rPr>
+      <w:rFonts w:asciiTheme="majorHAnsi" w:eastAsiaTheme="majorEastAsia" w:hAnsiTheme="majorHAnsi" w:cstheme="majorBidi"/>
+      <w:color w:val="481346" w:themeColor="accent1" w:themeShade="7F"/>
+      <w:sz w:val="24"/>
+      <w:szCs w:val="24"/>
+    </w:rPr>
+  </w:style>
+  <w:style w:type="character" w:customStyle="1" w:styleId="Heading4Char">
+    <w:name w:val="Heading 4 Char"/>
+    <w:basedOn w:val="DefaultParagraphFont"/>
+    <w:link w:val="Heading4"/>
+    <w:uiPriority w:val="9"/>
+    <w:rsid w:val="00572DE8"/>
+    <w:rPr>
+      <w:rFonts w:asciiTheme="majorHAnsi" w:eastAsiaTheme="majorEastAsia" w:hAnsiTheme="majorHAnsi" w:cstheme="majorBidi"/>
+      <w:i/>
+      <w:iCs/>
+      <w:color w:val="6D1D6A" w:themeColor="accent1" w:themeShade="BF"/>
+    </w:rPr>
+  </w:style>
+  <w:style w:type="paragraph" w:styleId="TOC2">
+    <w:name w:val="toc 2"/>
+    <w:basedOn w:val="Normal"/>
+    <w:next w:val="Normal"/>
+    <w:autoRedefine/>
+    <w:uiPriority w:val="39"/>
+    <w:unhideWhenUsed/>
+    <w:rsid w:val="002D04EE"/>
+    <w:pPr>
+      <w:spacing w:after="100"/>
+      <w:ind w:left="220"/>
+    </w:pPr>
   </w:style>
 </w:styles>
 </file>
@@ -1416,12 +2300,12 @@
 
 <file path=word/glossary/fontTable.xml><?xml version="1.0" encoding="utf-8"?>
 <w:fonts xmlns:mc="http://schemas.openxmlformats.org/markup-compatibility/2006" xmlns:r="http://schemas.openxmlformats.org/officeDocument/2006/relationships" xmlns:w="http://schemas.openxmlformats.org/wordprocessingml/2006/main" xmlns:w14="http://schemas.microsoft.com/office/word/2010/wordml" xmlns:w15="http://schemas.microsoft.com/office/word/2012/wordml" xmlns:w16cex="http://schemas.microsoft.com/office/word/2018/wordml/cex" xmlns:w16cid="http://schemas.microsoft.com/office/word/2016/wordml/cid" xmlns:w16="http://schemas.microsoft.com/office/word/2018/wordml" xmlns:w16sdtdh="http://schemas.microsoft.com/office/word/2020/wordml/sdtdatahash" xmlns:w16se="http://schemas.microsoft.com/office/word/2015/wordml/symex" mc:Ignorable="w14 w15 w16se w16cid w16 w16cex w16sdtdh">
-  <w:font w:name="Calibri">
-    <w:panose1 w:val="020F0502020204030204"/>
-    <w:charset w:val="00"/>
-    <w:family w:val="swiss"/>
+  <w:font w:name="Symbol">
+    <w:panose1 w:val="05050102010706020507"/>
+    <w:charset w:val="02"/>
+    <w:family w:val="roman"/>
     <w:pitch w:val="variable"/>
-    <w:sig w:usb0="E4002EFF" w:usb1="C200247B" w:usb2="00000009" w:usb3="00000000" w:csb0="000001FF" w:csb1="00000000"/>
+    <w:sig w:usb0="00000000" w:usb1="10000000" w:usb2="00000000" w:usb3="00000000" w:csb0="80000000" w:csb1="00000000"/>
   </w:font>
   <w:font w:name="Times New Roman">
     <w:panose1 w:val="02020603050405020304"/>
@@ -1429,6 +2313,27 @@
     <w:family w:val="roman"/>
     <w:pitch w:val="variable"/>
     <w:sig w:usb0="E0002EFF" w:usb1="C000785B" w:usb2="00000009" w:usb3="00000000" w:csb0="000001FF" w:csb1="00000000"/>
+  </w:font>
+  <w:font w:name="Courier New">
+    <w:panose1 w:val="02070309020205020404"/>
+    <w:charset w:val="00"/>
+    <w:family w:val="modern"/>
+    <w:pitch w:val="fixed"/>
+    <w:sig w:usb0="E0002EFF" w:usb1="C0007843" w:usb2="00000009" w:usb3="00000000" w:csb0="000001FF" w:csb1="00000000"/>
+  </w:font>
+  <w:font w:name="Wingdings">
+    <w:panose1 w:val="05000000000000000000"/>
+    <w:charset w:val="02"/>
+    <w:family w:val="auto"/>
+    <w:pitch w:val="variable"/>
+    <w:sig w:usb0="00000000" w:usb1="10000000" w:usb2="00000000" w:usb3="00000000" w:csb0="80000000" w:csb1="00000000"/>
+  </w:font>
+  <w:font w:name="Calibri">
+    <w:panose1 w:val="020F0502020204030204"/>
+    <w:charset w:val="00"/>
+    <w:family w:val="swiss"/>
+    <w:pitch w:val="variable"/>
+    <w:sig w:usb0="E4002EFF" w:usb1="C200247B" w:usb2="00000009" w:usb3="00000000" w:csb0="000001FF" w:csb1="00000000"/>
   </w:font>
   <w:font w:name="Calibri Light">
     <w:panose1 w:val="020F0302020204030204"/>
@@ -1456,6 +2361,7 @@
   </w:compat>
   <w:rsids>
     <w:rsidRoot w:val="00FE5D1E"/>
+    <w:rsid w:val="0090471D"/>
     <w:rsid w:val="00FE5D1E"/>
   </w:rsids>
   <m:mathPr>
@@ -1907,70 +2813,6 @@
     <w:semiHidden/>
     <w:unhideWhenUsed/>
   </w:style>
-  <w:style w:type="paragraph" w:customStyle="1" w:styleId="53F5CC6EA0414956817644A5DBDC17C5">
-    <w:name w:val="53F5CC6EA0414956817644A5DBDC17C5"/>
-    <w:rsid w:val="00FE5D1E"/>
-  </w:style>
-  <w:style w:type="paragraph" w:customStyle="1" w:styleId="EA09795DC292422C831A82EAEC7E6B4C">
-    <w:name w:val="EA09795DC292422C831A82EAEC7E6B4C"/>
-    <w:rsid w:val="00FE5D1E"/>
-  </w:style>
-  <w:style w:type="paragraph" w:customStyle="1" w:styleId="A2C0E6E129674E34BC417486DD081184">
-    <w:name w:val="A2C0E6E129674E34BC417486DD081184"/>
-    <w:rsid w:val="00FE5D1E"/>
-  </w:style>
-  <w:style w:type="paragraph" w:customStyle="1" w:styleId="F0B24560720446EF9F64EFE5F867B158">
-    <w:name w:val="F0B24560720446EF9F64EFE5F867B158"/>
-    <w:rsid w:val="00FE5D1E"/>
-  </w:style>
-  <w:style w:type="paragraph" w:customStyle="1" w:styleId="B066B2C60B6A4CE8BCAFDF7FE2078B6C">
-    <w:name w:val="B066B2C60B6A4CE8BCAFDF7FE2078B6C"/>
-    <w:rsid w:val="00FE5D1E"/>
-  </w:style>
-  <w:style w:type="paragraph" w:customStyle="1" w:styleId="9F818964F98F4255836A48C7AD1A79B4">
-    <w:name w:val="9F818964F98F4255836A48C7AD1A79B4"/>
-    <w:rsid w:val="00FE5D1E"/>
-  </w:style>
-  <w:style w:type="paragraph" w:customStyle="1" w:styleId="4F8EB7EA0F14416683E77FA7AF8B47B8">
-    <w:name w:val="4F8EB7EA0F14416683E77FA7AF8B47B8"/>
-    <w:rsid w:val="00FE5D1E"/>
-  </w:style>
-  <w:style w:type="paragraph" w:customStyle="1" w:styleId="B2199BE3321746AE90E2562A097A9BD2">
-    <w:name w:val="B2199BE3321746AE90E2562A097A9BD2"/>
-    <w:rsid w:val="00FE5D1E"/>
-  </w:style>
-  <w:style w:type="paragraph" w:customStyle="1" w:styleId="85EEACA5FA214A868CAA046313796A3F">
-    <w:name w:val="85EEACA5FA214A868CAA046313796A3F"/>
-    <w:rsid w:val="00FE5D1E"/>
-  </w:style>
-  <w:style w:type="paragraph" w:customStyle="1" w:styleId="B3BF5ACA7E984F6FAD3C57BB0376A445">
-    <w:name w:val="B3BF5ACA7E984F6FAD3C57BB0376A445"/>
-    <w:rsid w:val="00FE5D1E"/>
-  </w:style>
-  <w:style w:type="paragraph" w:customStyle="1" w:styleId="8DA57A9D72DD44B7B3323C0D9623A01C">
-    <w:name w:val="8DA57A9D72DD44B7B3323C0D9623A01C"/>
-    <w:rsid w:val="00FE5D1E"/>
-  </w:style>
-  <w:style w:type="paragraph" w:customStyle="1" w:styleId="C533DB6297264232865DD8BE7B4C3D52">
-    <w:name w:val="C533DB6297264232865DD8BE7B4C3D52"/>
-    <w:rsid w:val="00FE5D1E"/>
-  </w:style>
-  <w:style w:type="paragraph" w:customStyle="1" w:styleId="1772341874F7416C86EBFC1A0996231C">
-    <w:name w:val="1772341874F7416C86EBFC1A0996231C"/>
-    <w:rsid w:val="00FE5D1E"/>
-  </w:style>
-  <w:style w:type="paragraph" w:customStyle="1" w:styleId="35D66AB7E7534991BB5432FE8CEDB659">
-    <w:name w:val="35D66AB7E7534991BB5432FE8CEDB659"/>
-    <w:rsid w:val="00FE5D1E"/>
-  </w:style>
-  <w:style w:type="paragraph" w:customStyle="1" w:styleId="4E3C65D710364B0EB0E7DB15ED482273">
-    <w:name w:val="4E3C65D710364B0EB0E7DB15ED482273"/>
-    <w:rsid w:val="00FE5D1E"/>
-  </w:style>
-  <w:style w:type="paragraph" w:customStyle="1" w:styleId="C259B6F0A04B4E7BAC49A2B4612A8344">
-    <w:name w:val="C259B6F0A04B4E7BAC49A2B4612A8344"/>
-    <w:rsid w:val="00FE5D1E"/>
-  </w:style>
   <w:style w:type="paragraph" w:customStyle="1" w:styleId="9934A87FDBFA4AB3B5BE5168937CAEE1">
     <w:name w:val="9934A87FDBFA4AB3B5BE5168937CAEE1"/>
     <w:rsid w:val="00FE5D1E"/>
@@ -1981,10 +2823,6 @@
   </w:style>
   <w:style w:type="paragraph" w:customStyle="1" w:styleId="DA78398510AB4C59819A19485926FF36">
     <w:name w:val="DA78398510AB4C59819A19485926FF36"/>
-    <w:rsid w:val="00FE5D1E"/>
-  </w:style>
-  <w:style w:type="paragraph" w:customStyle="1" w:styleId="926EA1EECF0C41ACAC20393B5ED685DD">
-    <w:name w:val="926EA1EECF0C41ACAC20393B5ED685DD"/>
     <w:rsid w:val="00FE5D1E"/>
   </w:style>
 </w:styles>

</xml_diff>